<commit_message>
Devoxx 2023 + updates
</commit_message>
<xml_diff>
--- a/fosdem/2025/Fosdem 2025_v0.1.docx
+++ b/fosdem/2025/Fosdem 2025_v0.1.docx
@@ -109,7 +109,7 @@
                 <w:noProof/>
                 <w:webHidden/>
               </w:rPr>
-              <w:t>1</w:t>
+              <w:t>2</w:t>
             </w:r>
             <w:r>
               <w:rPr>
@@ -177,7 +177,7 @@
                 <w:noProof/>
                 <w:webHidden/>
               </w:rPr>
-              <w:t>1</w:t>
+              <w:t>2</w:t>
             </w:r>
             <w:r>
               <w:rPr>
@@ -245,7 +245,7 @@
                 <w:noProof/>
                 <w:webHidden/>
               </w:rPr>
-              <w:t>1</w:t>
+              <w:t>2</w:t>
             </w:r>
             <w:r>
               <w:rPr>
@@ -313,7 +313,7 @@
                 <w:noProof/>
                 <w:webHidden/>
               </w:rPr>
-              <w:t>1</w:t>
+              <w:t>2</w:t>
             </w:r>
             <w:r>
               <w:rPr>
@@ -381,7 +381,7 @@
                 <w:noProof/>
                 <w:webHidden/>
               </w:rPr>
-              <w:t>1</w:t>
+              <w:t>3</w:t>
             </w:r>
             <w:r>
               <w:rPr>
@@ -449,7 +449,7 @@
                 <w:noProof/>
                 <w:webHidden/>
               </w:rPr>
-              <w:t>1</w:t>
+              <w:t>3</w:t>
             </w:r>
             <w:r>
               <w:rPr>
@@ -517,7 +517,7 @@
                 <w:noProof/>
                 <w:webHidden/>
               </w:rPr>
-              <w:t>1</w:t>
+              <w:t>3</w:t>
             </w:r>
             <w:r>
               <w:rPr>
@@ -585,7 +585,7 @@
                 <w:noProof/>
                 <w:webHidden/>
               </w:rPr>
-              <w:t>1</w:t>
+              <w:t>4</w:t>
             </w:r>
             <w:r>
               <w:rPr>
@@ -653,7 +653,7 @@
                 <w:noProof/>
                 <w:webHidden/>
               </w:rPr>
-              <w:t>1</w:t>
+              <w:t>4</w:t>
             </w:r>
             <w:r>
               <w:rPr>
@@ -721,7 +721,7 @@
                 <w:noProof/>
                 <w:webHidden/>
               </w:rPr>
-              <w:t>1</w:t>
+              <w:t>5</w:t>
             </w:r>
             <w:r>
               <w:rPr>
@@ -789,7 +789,7 @@
                 <w:noProof/>
                 <w:webHidden/>
               </w:rPr>
-              <w:t>1</w:t>
+              <w:t>5</w:t>
             </w:r>
             <w:r>
               <w:rPr>
@@ -857,7 +857,7 @@
                 <w:noProof/>
                 <w:webHidden/>
               </w:rPr>
-              <w:t>1</w:t>
+              <w:t>6</w:t>
             </w:r>
             <w:r>
               <w:rPr>
@@ -925,7 +925,7 @@
                 <w:noProof/>
                 <w:webHidden/>
               </w:rPr>
-              <w:t>1</w:t>
+              <w:t>6</w:t>
             </w:r>
             <w:r>
               <w:rPr>
@@ -993,7 +993,7 @@
                 <w:noProof/>
                 <w:webHidden/>
               </w:rPr>
-              <w:t>1</w:t>
+              <w:t>6</w:t>
             </w:r>
             <w:r>
               <w:rPr>
@@ -1061,7 +1061,7 @@
                 <w:noProof/>
                 <w:webHidden/>
               </w:rPr>
-              <w:t>1</w:t>
+              <w:t>6</w:t>
             </w:r>
             <w:r>
               <w:rPr>
@@ -1129,7 +1129,7 @@
                 <w:noProof/>
                 <w:webHidden/>
               </w:rPr>
-              <w:t>1</w:t>
+              <w:t>7</w:t>
             </w:r>
             <w:r>
               <w:rPr>
@@ -1197,7 +1197,7 @@
                 <w:noProof/>
                 <w:webHidden/>
               </w:rPr>
-              <w:t>1</w:t>
+              <w:t>7</w:t>
             </w:r>
             <w:r>
               <w:rPr>
@@ -1265,7 +1265,7 @@
                 <w:noProof/>
                 <w:webHidden/>
               </w:rPr>
-              <w:t>1</w:t>
+              <w:t>7</w:t>
             </w:r>
             <w:r>
               <w:rPr>
@@ -1333,7 +1333,7 @@
                 <w:noProof/>
                 <w:webHidden/>
               </w:rPr>
-              <w:t>1</w:t>
+              <w:t>8</w:t>
             </w:r>
             <w:r>
               <w:rPr>
@@ -1401,7 +1401,7 @@
                 <w:noProof/>
                 <w:webHidden/>
               </w:rPr>
-              <w:t>1</w:t>
+              <w:t>8</w:t>
             </w:r>
             <w:r>
               <w:rPr>
@@ -1469,7 +1469,7 @@
                 <w:noProof/>
                 <w:webHidden/>
               </w:rPr>
-              <w:t>1</w:t>
+              <w:t>8</w:t>
             </w:r>
             <w:r>
               <w:rPr>
@@ -1537,7 +1537,7 @@
                 <w:noProof/>
                 <w:webHidden/>
               </w:rPr>
-              <w:t>1</w:t>
+              <w:t>9</w:t>
             </w:r>
             <w:r>
               <w:rPr>
@@ -1605,7 +1605,7 @@
                 <w:noProof/>
                 <w:webHidden/>
               </w:rPr>
-              <w:t>1</w:t>
+              <w:t>9</w:t>
             </w:r>
             <w:r>
               <w:rPr>
@@ -1673,7 +1673,7 @@
                 <w:noProof/>
                 <w:webHidden/>
               </w:rPr>
-              <w:t>1</w:t>
+              <w:t>9</w:t>
             </w:r>
             <w:r>
               <w:rPr>
@@ -1741,7 +1741,7 @@
                 <w:noProof/>
                 <w:webHidden/>
               </w:rPr>
-              <w:t>1</w:t>
+              <w:t>10</w:t>
             </w:r>
             <w:r>
               <w:rPr>
@@ -1809,7 +1809,7 @@
                 <w:noProof/>
                 <w:webHidden/>
               </w:rPr>
-              <w:t>1</w:t>
+              <w:t>10</w:t>
             </w:r>
             <w:r>
               <w:rPr>
@@ -1959,7 +1959,6 @@
         <w:t xml:space="preserve"> mandate in </w:t>
       </w:r>
       <w:proofErr w:type="spellStart"/>
-      <w:proofErr w:type="gramStart"/>
       <w:r>
         <w:t>foss</w:t>
       </w:r>
@@ -1967,7 +1966,6 @@
       <w:r>
         <w:t xml:space="preserve"> ?</w:t>
       </w:r>
-      <w:proofErr w:type="gramEnd"/>
     </w:p>
     <w:p>
       <w:pPr>
@@ -2262,21 +2260,7 @@
           <w:rPr>
             <w:rStyle w:val="Lienhypertexte"/>
           </w:rPr>
-          <w:t xml:space="preserve">FOSDEM 2025 - How Does Heinz Have 80% of a Commodity </w:t>
-        </w:r>
-        <w:proofErr w:type="gramStart"/>
-        <w:r>
-          <w:rPr>
-            <w:rStyle w:val="Lienhypertexte"/>
-          </w:rPr>
-          <w:t>Market?*</w:t>
-        </w:r>
-        <w:proofErr w:type="gramEnd"/>
-        <w:r>
-          <w:rPr>
-            <w:rStyle w:val="Lienhypertexte"/>
-          </w:rPr>
-          <w:t xml:space="preserve"> – Leveraging Trademarks in Free Software</w:t>
+          <w:t>FOSDEM 2025 - How Does Heinz Have 80% of a Commodity Market?* – Leveraging Trademarks in Free Software</w:t>
         </w:r>
         <w:bookmarkEnd w:id="3"/>
       </w:hyperlink>
@@ -2305,58 +2289,225 @@
           <w:lang w:val="fr-FR"/>
         </w:rPr>
       </w:pPr>
-      <w:proofErr w:type="gramStart"/>
-      <w:r>
-        <w:t>Trademark ?</w:t>
-      </w:r>
-      <w:proofErr w:type="gramEnd"/>
-      <w:r>
+      <w:r>
+        <w:t xml:space="preserve">Trademark ? </w:t>
+      </w:r>
+      <w:r>
+        <w:rPr>
+          <w:lang w:val="fr-FR"/>
+        </w:rPr>
+        <w:t>= Mot + "bonne volonté"</w:t>
+      </w:r>
+    </w:p>
+    <w:p>
+      <w:pPr>
+        <w:rPr>
+          <w:lang w:val="fr-FR"/>
+        </w:rPr>
+      </w:pPr>
+      <w:r>
+        <w:rPr>
+          <w:lang w:val="fr-FR"/>
+        </w:rPr>
+        <w:t xml:space="preserve">-&gt; réputation </w:t>
+      </w:r>
+    </w:p>
+    <w:p>
+      <w:pPr>
+        <w:rPr>
+          <w:lang w:val="fr-FR"/>
+        </w:rPr>
+      </w:pPr>
+      <w:r>
+        <w:rPr>
+          <w:lang w:val="fr-FR"/>
+        </w:rPr>
+        <w:t xml:space="preserve">-&gt; comparaison </w:t>
+      </w:r>
+    </w:p>
+    <w:p>
+      <w:pPr>
+        <w:rPr>
+          <w:lang w:val="fr-FR"/>
+        </w:rPr>
+      </w:pPr>
+      <w:r>
+        <w:rPr>
+          <w:lang w:val="fr-FR"/>
+        </w:rPr>
+        <w:t xml:space="preserve">Bénéfice d'utiliser un </w:t>
+      </w:r>
+      <w:proofErr w:type="spellStart"/>
+      <w:r>
+        <w:rPr>
+          <w:lang w:val="fr-FR"/>
+        </w:rPr>
+        <w:t>trademark</w:t>
+      </w:r>
+      <w:proofErr w:type="spellEnd"/>
+      <w:r>
+        <w:rPr>
+          <w:lang w:val="fr-FR"/>
+        </w:rPr>
+        <w:t xml:space="preserve"> &gt; utilisation de la réputation (consciente ou inconsciente)</w:t>
+      </w:r>
+    </w:p>
+    <w:p>
+      <w:pPr>
+        <w:rPr>
+          <w:lang w:val="fr-FR"/>
+        </w:rPr>
+      </w:pPr>
+      <w:r>
+        <w:rPr>
+          <w:lang w:val="fr-FR"/>
+        </w:rPr>
+        <w:t xml:space="preserve">But : Protection contre la confusion </w:t>
+      </w:r>
+    </w:p>
+    <w:p>
+      <w:pPr>
+        <w:rPr>
+          <w:lang w:val="fr-FR"/>
+        </w:rPr>
+      </w:pPr>
+      <w:proofErr w:type="spellStart"/>
+      <w:r>
+        <w:rPr>
+          <w:lang w:val="fr-FR"/>
+        </w:rPr>
+        <w:t>Endorsement</w:t>
+      </w:r>
+      <w:proofErr w:type="spellEnd"/>
+      <w:r>
+        <w:rPr>
+          <w:lang w:val="fr-FR"/>
+        </w:rPr>
+        <w:t xml:space="preserve">, relation dans les 2 sens </w:t>
+      </w:r>
+    </w:p>
+    <w:p>
+      <w:pPr>
+        <w:rPr>
+          <w:lang w:val="fr-FR"/>
+        </w:rPr>
+      </w:pPr>
+      <w:proofErr w:type="spellStart"/>
+      <w:r>
+        <w:rPr>
+          <w:lang w:val="fr-FR"/>
+        </w:rPr>
+        <w:t>Trademark</w:t>
+      </w:r>
+      <w:proofErr w:type="spellEnd"/>
+      <w:r>
+        <w:rPr>
+          <w:lang w:val="fr-FR"/>
+        </w:rPr>
+        <w:t xml:space="preserve"> (protéger l'utilisateur)=/=patent (protéger le concepteur)</w:t>
+      </w:r>
+    </w:p>
+    <w:p>
+      <w:pPr>
+        <w:rPr>
+          <w:lang w:val="fr-FR"/>
+        </w:rPr>
+      </w:pPr>
+      <w:r>
+        <w:rPr>
+          <w:lang w:val="fr-FR"/>
+        </w:rPr>
+        <w:t xml:space="preserve">Le </w:t>
+      </w:r>
+      <w:proofErr w:type="spellStart"/>
+      <w:r>
+        <w:rPr>
+          <w:lang w:val="fr-FR"/>
+        </w:rPr>
+        <w:t>trademark</w:t>
+      </w:r>
+      <w:proofErr w:type="spellEnd"/>
+      <w:r>
+        <w:rPr>
+          <w:lang w:val="fr-FR"/>
+        </w:rPr>
+        <w:t xml:space="preserve"> serait le seul concept propriétaire qui fait sens pour le </w:t>
+      </w:r>
+      <w:proofErr w:type="spellStart"/>
+      <w:r>
+        <w:rPr>
+          <w:lang w:val="fr-FR"/>
+        </w:rPr>
+        <w:t>foss</w:t>
+      </w:r>
+      <w:proofErr w:type="spellEnd"/>
+    </w:p>
+    <w:p>
+      <w:pPr>
+        <w:rPr>
+          <w:lang w:val="fr-FR"/>
+        </w:rPr>
+      </w:pPr>
+      <w:proofErr w:type="spellStart"/>
+      <w:r>
+        <w:rPr>
+          <w:lang w:val="fr-FR"/>
+        </w:rPr>
+        <w:t>Commodity</w:t>
+      </w:r>
+      <w:proofErr w:type="spellEnd"/>
+      <w:r>
+        <w:rPr>
+          <w:lang w:val="fr-FR"/>
+        </w:rPr>
         <w:t xml:space="preserve"> </w:t>
       </w:r>
-      <w:r>
-        <w:rPr>
-          <w:lang w:val="fr-FR"/>
-        </w:rPr>
-        <w:t>= Mot + "bonne volonté"</w:t>
-      </w:r>
-    </w:p>
-    <w:p>
-      <w:pPr>
-        <w:rPr>
-          <w:lang w:val="fr-FR"/>
-        </w:rPr>
-      </w:pPr>
-      <w:r>
-        <w:rPr>
-          <w:lang w:val="fr-FR"/>
-        </w:rPr>
-        <w:t xml:space="preserve">-&gt; réputation </w:t>
-      </w:r>
-    </w:p>
-    <w:p>
-      <w:pPr>
-        <w:rPr>
-          <w:lang w:val="fr-FR"/>
-        </w:rPr>
-      </w:pPr>
-      <w:r>
-        <w:rPr>
-          <w:lang w:val="fr-FR"/>
-        </w:rPr>
-        <w:t xml:space="preserve">-&gt; comparaison </w:t>
-      </w:r>
-    </w:p>
-    <w:p>
-      <w:pPr>
-        <w:rPr>
-          <w:lang w:val="fr-FR"/>
-        </w:rPr>
-      </w:pPr>
-      <w:r>
-        <w:rPr>
-          <w:lang w:val="fr-FR"/>
-        </w:rPr>
-        <w:t xml:space="preserve">Bénéfice d'utiliser un </w:t>
+    </w:p>
+    <w:p>
+      <w:pPr>
+        <w:rPr>
+          <w:lang w:val="fr-FR"/>
+        </w:rPr>
+      </w:pPr>
+      <w:proofErr w:type="spellStart"/>
+      <w:r>
+        <w:rPr>
+          <w:lang w:val="fr-FR"/>
+        </w:rPr>
+        <w:t>Trademark</w:t>
+      </w:r>
+      <w:proofErr w:type="spellEnd"/>
+      <w:r>
+        <w:rPr>
+          <w:lang w:val="fr-FR"/>
+        </w:rPr>
+        <w:t xml:space="preserve"> ne rend pas les choses meilleurs mais définit l'attente des utilisateurs/ qu'est ce qui est considéré bon /bien /mieux dans leur tête </w:t>
+      </w:r>
+    </w:p>
+    <w:p>
+      <w:pPr>
+        <w:rPr>
+          <w:lang w:val="fr-FR"/>
+        </w:rPr>
+      </w:pPr>
+      <w:r>
+        <w:rPr>
+          <w:lang w:val="fr-FR"/>
+        </w:rPr>
+        <w:t xml:space="preserve">Le gain ? Le fait de faire connaître et simplifier l'utilisation ou réutilisation, la loyauté </w:t>
+      </w:r>
+    </w:p>
+    <w:p>
+      <w:pPr>
+        <w:rPr>
+          <w:lang w:val="fr-FR"/>
+        </w:rPr>
+      </w:pPr>
+      <w:r>
+        <w:rPr>
+          <w:lang w:val="fr-FR"/>
+        </w:rPr>
+        <w:t xml:space="preserve">La perte d'un </w:t>
       </w:r>
       <w:proofErr w:type="spellStart"/>
       <w:r>
@@ -2370,201 +2521,7 @@
         <w:rPr>
           <w:lang w:val="fr-FR"/>
         </w:rPr>
-        <w:t xml:space="preserve"> &gt; utilisation de la réputation (consciente ou inconsciente)</w:t>
-      </w:r>
-    </w:p>
-    <w:p>
-      <w:pPr>
-        <w:rPr>
-          <w:lang w:val="fr-FR"/>
-        </w:rPr>
-      </w:pPr>
-      <w:r>
-        <w:rPr>
-          <w:lang w:val="fr-FR"/>
-        </w:rPr>
-        <w:t xml:space="preserve">But : Protection contre la confusion </w:t>
-      </w:r>
-    </w:p>
-    <w:p>
-      <w:pPr>
-        <w:rPr>
-          <w:lang w:val="fr-FR"/>
-        </w:rPr>
-      </w:pPr>
-      <w:proofErr w:type="spellStart"/>
-      <w:r>
-        <w:rPr>
-          <w:lang w:val="fr-FR"/>
-        </w:rPr>
-        <w:t>Endorsement</w:t>
-      </w:r>
-      <w:proofErr w:type="spellEnd"/>
-      <w:r>
-        <w:rPr>
-          <w:lang w:val="fr-FR"/>
-        </w:rPr>
-        <w:t xml:space="preserve">, relation dans les 2 sens </w:t>
-      </w:r>
-    </w:p>
-    <w:p>
-      <w:pPr>
-        <w:rPr>
-          <w:lang w:val="fr-FR"/>
-        </w:rPr>
-      </w:pPr>
-      <w:proofErr w:type="spellStart"/>
-      <w:r>
-        <w:rPr>
-          <w:lang w:val="fr-FR"/>
-        </w:rPr>
-        <w:t>Trademark</w:t>
-      </w:r>
-      <w:proofErr w:type="spellEnd"/>
-      <w:r>
-        <w:rPr>
-          <w:lang w:val="fr-FR"/>
-        </w:rPr>
-        <w:t xml:space="preserve"> (protéger </w:t>
-      </w:r>
-      <w:proofErr w:type="gramStart"/>
-      <w:r>
-        <w:rPr>
-          <w:lang w:val="fr-FR"/>
-        </w:rPr>
-        <w:t>l'utilisateur)=</w:t>
-      </w:r>
-      <w:proofErr w:type="gramEnd"/>
-      <w:r>
-        <w:rPr>
-          <w:lang w:val="fr-FR"/>
-        </w:rPr>
-        <w:t>/=patent (protéger le concepteur)</w:t>
-      </w:r>
-    </w:p>
-    <w:p>
-      <w:pPr>
-        <w:rPr>
-          <w:lang w:val="fr-FR"/>
-        </w:rPr>
-      </w:pPr>
-      <w:r>
-        <w:rPr>
-          <w:lang w:val="fr-FR"/>
-        </w:rPr>
-        <w:t xml:space="preserve">Le </w:t>
-      </w:r>
-      <w:proofErr w:type="spellStart"/>
-      <w:r>
-        <w:rPr>
-          <w:lang w:val="fr-FR"/>
-        </w:rPr>
-        <w:t>trademark</w:t>
-      </w:r>
-      <w:proofErr w:type="spellEnd"/>
-      <w:r>
-        <w:rPr>
-          <w:lang w:val="fr-FR"/>
-        </w:rPr>
-        <w:t xml:space="preserve"> serait le seul concept propriétaire qui fait sens pour le </w:t>
-      </w:r>
-      <w:proofErr w:type="spellStart"/>
-      <w:r>
-        <w:rPr>
-          <w:lang w:val="fr-FR"/>
-        </w:rPr>
-        <w:t>foss</w:t>
-      </w:r>
-      <w:proofErr w:type="spellEnd"/>
-    </w:p>
-    <w:p>
-      <w:pPr>
-        <w:rPr>
-          <w:lang w:val="fr-FR"/>
-        </w:rPr>
-      </w:pPr>
-      <w:proofErr w:type="spellStart"/>
-      <w:r>
-        <w:rPr>
-          <w:lang w:val="fr-FR"/>
-        </w:rPr>
-        <w:t>Commodity</w:t>
-      </w:r>
-      <w:proofErr w:type="spellEnd"/>
-      <w:r>
-        <w:rPr>
-          <w:lang w:val="fr-FR"/>
-        </w:rPr>
-        <w:t xml:space="preserve"> </w:t>
-      </w:r>
-    </w:p>
-    <w:p>
-      <w:pPr>
-        <w:rPr>
-          <w:lang w:val="fr-FR"/>
-        </w:rPr>
-      </w:pPr>
-      <w:proofErr w:type="spellStart"/>
-      <w:r>
-        <w:rPr>
-          <w:lang w:val="fr-FR"/>
-        </w:rPr>
-        <w:t>Trademark</w:t>
-      </w:r>
-      <w:proofErr w:type="spellEnd"/>
-      <w:r>
-        <w:rPr>
-          <w:lang w:val="fr-FR"/>
-        </w:rPr>
-        <w:t xml:space="preserve"> ne rend pas les choses meilleurs mais définit l'attente des utilisateurs/ qu'est ce qui est considéré bon /bien /mieux dans leur tête </w:t>
-      </w:r>
-    </w:p>
-    <w:p>
-      <w:pPr>
-        <w:rPr>
-          <w:lang w:val="fr-FR"/>
-        </w:rPr>
-      </w:pPr>
-      <w:r>
-        <w:rPr>
-          <w:lang w:val="fr-FR"/>
-        </w:rPr>
-        <w:t xml:space="preserve">Le gain ? Le fait de faire connaître et simplifier l'utilisation ou réutilisation, la loyauté </w:t>
-      </w:r>
-    </w:p>
-    <w:p>
-      <w:pPr>
-        <w:rPr>
-          <w:lang w:val="fr-FR"/>
-        </w:rPr>
-      </w:pPr>
-      <w:r>
-        <w:rPr>
-          <w:lang w:val="fr-FR"/>
-        </w:rPr>
-        <w:t xml:space="preserve">La perte d'un </w:t>
-      </w:r>
-      <w:proofErr w:type="spellStart"/>
-      <w:proofErr w:type="gramStart"/>
-      <w:r>
-        <w:rPr>
-          <w:lang w:val="fr-FR"/>
-        </w:rPr>
-        <w:t>trademark</w:t>
-      </w:r>
-      <w:proofErr w:type="spellEnd"/>
-      <w:r>
-        <w:rPr>
-          <w:lang w:val="fr-FR"/>
-        </w:rPr>
-        <w:t>?</w:t>
-      </w:r>
-      <w:proofErr w:type="gramEnd"/>
-      <w:r>
-        <w:rPr>
-          <w:lang w:val="fr-FR"/>
-        </w:rPr>
-        <w:t xml:space="preserve"> La perte de la "définition" par l'incompréhension/utilisation à </w:t>
+        <w:t xml:space="preserve">? La perte de la "définition" par l'incompréhension/utilisation à </w:t>
       </w:r>
       <w:r>
         <w:rPr>
@@ -2759,21 +2716,7 @@
         <w:rPr>
           <w:lang w:val="fr-FR"/>
         </w:rPr>
-        <w:t xml:space="preserve"> 4ghz serveur 2</w:t>
-      </w:r>
-      <w:proofErr w:type="gramStart"/>
-      <w:r>
-        <w:rPr>
-          <w:lang w:val="fr-FR"/>
-        </w:rPr>
-        <w:t>ghz?</w:t>
-      </w:r>
-      <w:proofErr w:type="gramEnd"/>
-      <w:r>
-        <w:rPr>
-          <w:lang w:val="fr-FR"/>
-        </w:rPr>
-        <w:t>)</w:t>
+        <w:t xml:space="preserve"> 4ghz serveur 2ghz?)</w:t>
       </w:r>
     </w:p>
     <w:p>
@@ -2915,15 +2858,7 @@
     </w:p>
     <w:p>
       <w:r>
-        <w:t xml:space="preserve">Define rules on how </w:t>
-      </w:r>
-      <w:proofErr w:type="gramStart"/>
-      <w:r>
-        <w:t>detect</w:t>
-      </w:r>
-      <w:proofErr w:type="gramEnd"/>
-      <w:r>
-        <w:t xml:space="preserve"> security </w:t>
+        <w:t xml:space="preserve">Define rules on how detect security </w:t>
       </w:r>
       <w:proofErr w:type="spellStart"/>
       <w:r>
@@ -2932,13 +2867,8 @@
       <w:proofErr w:type="spellEnd"/>
     </w:p>
     <w:p>
-      <w:proofErr w:type="gramStart"/>
-      <w:r>
-        <w:t>Wireshark :protocol</w:t>
-      </w:r>
-      <w:proofErr w:type="gramEnd"/>
-      <w:r>
-        <w:t xml:space="preserve"> and network </w:t>
+      <w:r>
+        <w:t xml:space="preserve">Wireshark :protocol and network </w:t>
       </w:r>
     </w:p>
     <w:p>
@@ -2952,13 +2882,8 @@
       </w:r>
     </w:p>
     <w:p>
-      <w:proofErr w:type="gramStart"/>
-      <w:r>
-        <w:t>Falco :</w:t>
-      </w:r>
-      <w:proofErr w:type="gramEnd"/>
-      <w:r>
-        <w:t xml:space="preserve"> </w:t>
+      <w:r>
+        <w:t xml:space="preserve">Falco : </w:t>
       </w:r>
       <w:proofErr w:type="spellStart"/>
       <w:r>
@@ -2989,43 +2914,41 @@
     </w:p>
     <w:p>
       <w:r>
-        <w:t xml:space="preserve">15h10 UA2.220 how web </w:t>
-      </w:r>
-      <w:proofErr w:type="gramStart"/>
-      <w:r>
-        <w:t>page</w:t>
-      </w:r>
-      <w:proofErr w:type="gramEnd"/>
-      <w:r>
+        <w:t>15h10 UA2.220 how web page are loaded</w:t>
+      </w:r>
+    </w:p>
+    <w:p>
+      <w:pPr>
+        <w:rPr>
+          <w:lang w:val="fr-FR"/>
+        </w:rPr>
+      </w:pPr>
+      <w:r>
+        <w:rPr>
+          <w:lang w:val="fr-FR"/>
+        </w:rPr>
+        <w:t>Généralement les navigateurs chargent les données en 2 batch "</w:t>
+      </w:r>
+      <w:proofErr w:type="spellStart"/>
+      <w:r>
+        <w:rPr>
+          <w:lang w:val="fr-FR"/>
+        </w:rPr>
+        <w:t>two</w:t>
+      </w:r>
+      <w:proofErr w:type="spellEnd"/>
+      <w:r>
+        <w:rPr>
+          <w:lang w:val="fr-FR"/>
+        </w:rPr>
         <w:t xml:space="preserve"> </w:t>
       </w:r>
-      <w:proofErr w:type="gramStart"/>
-      <w:r>
-        <w:t>are</w:t>
-      </w:r>
-      <w:proofErr w:type="gramEnd"/>
-      <w:r>
-        <w:t xml:space="preserve"> loaded</w:t>
-      </w:r>
-    </w:p>
-    <w:p>
-      <w:pPr>
-        <w:rPr>
-          <w:lang w:val="fr-FR"/>
-        </w:rPr>
-      </w:pPr>
-      <w:r>
-        <w:rPr>
-          <w:lang w:val="fr-FR"/>
-        </w:rPr>
-        <w:t>Généralement les navigateurs chargent les données en 2 batch "</w:t>
-      </w:r>
-      <w:proofErr w:type="spellStart"/>
-      <w:r>
-        <w:rPr>
-          <w:lang w:val="fr-FR"/>
-        </w:rPr>
-        <w:t>two</w:t>
+      <w:proofErr w:type="spellStart"/>
+      <w:r>
+        <w:rPr>
+          <w:lang w:val="fr-FR"/>
+        </w:rPr>
+        <w:t>step</w:t>
       </w:r>
       <w:proofErr w:type="spellEnd"/>
       <w:r>
@@ -3039,7 +2962,114 @@
         <w:rPr>
           <w:lang w:val="fr-FR"/>
         </w:rPr>
-        <w:t>step</w:t>
+        <w:t>waterfall</w:t>
+      </w:r>
+      <w:proofErr w:type="spellEnd"/>
+      <w:r>
+        <w:rPr>
+          <w:lang w:val="fr-FR"/>
+        </w:rPr>
+        <w:t>"</w:t>
+      </w:r>
+    </w:p>
+    <w:p>
+      <w:pPr>
+        <w:rPr>
+          <w:lang w:val="fr-FR"/>
+        </w:rPr>
+      </w:pPr>
+      <w:r>
+        <w:rPr>
+          <w:lang w:val="fr-FR"/>
+        </w:rPr>
+        <w:t xml:space="preserve">Retour des réponses parfois en inversé, le serveur renvoie en premier la dernière demande </w:t>
+      </w:r>
+    </w:p>
+    <w:p>
+      <w:pPr>
+        <w:rPr>
+          <w:lang w:val="fr-FR"/>
+        </w:rPr>
+      </w:pPr>
+      <w:r>
+        <w:rPr>
+          <w:lang w:val="fr-FR"/>
+        </w:rPr>
+        <w:t xml:space="preserve">Priorité donnée par la hiérarchie du code ? Priorité mis en place, </w:t>
+      </w:r>
+    </w:p>
+    <w:p>
+      <w:pPr>
+        <w:rPr>
+          <w:lang w:val="fr-FR"/>
+        </w:rPr>
+      </w:pPr>
+      <w:r>
+        <w:rPr>
+          <w:lang w:val="fr-FR"/>
+        </w:rPr>
+        <w:t xml:space="preserve">Si on envoie 1 demande majeure et toute de suite une mineure puis une autre ..., le canal est surchargé (comme une entrée sortie de rame) et augmentation du risque d'envoyer n'importe quoi n'importe quand </w:t>
+      </w:r>
+    </w:p>
+    <w:p>
+      <w:pPr>
+        <w:rPr>
+          <w:lang w:val="fr-FR"/>
+        </w:rPr>
+      </w:pPr>
+      <w:r>
+        <w:rPr>
+          <w:lang w:val="fr-FR"/>
+        </w:rPr>
+        <w:t xml:space="preserve">Ce qui amène à différents comportements des navigateurs (différents 2step </w:t>
+      </w:r>
+      <w:proofErr w:type="spellStart"/>
+      <w:r>
+        <w:rPr>
+          <w:lang w:val="fr-FR"/>
+        </w:rPr>
+        <w:t>waterfall</w:t>
+      </w:r>
+      <w:proofErr w:type="spellEnd"/>
+      <w:r>
+        <w:rPr>
+          <w:lang w:val="fr-FR"/>
+        </w:rPr>
+        <w:t>)</w:t>
+      </w:r>
+    </w:p>
+    <w:p>
+      <w:pPr>
+        <w:rPr>
+          <w:lang w:val="fr-FR"/>
+        </w:rPr>
+      </w:pPr>
+      <w:r>
+        <w:rPr>
+          <w:lang w:val="fr-FR"/>
+        </w:rPr>
+        <w:t>Exemple : chrome (</w:t>
+      </w:r>
+      <w:proofErr w:type="spellStart"/>
+      <w:r>
+        <w:rPr>
+          <w:lang w:val="fr-FR"/>
+        </w:rPr>
+        <w:t>tight</w:t>
+      </w:r>
+      <w:proofErr w:type="spellEnd"/>
+      <w:r>
+        <w:rPr>
+          <w:lang w:val="fr-FR"/>
+        </w:rPr>
+        <w:t xml:space="preserve"> mode/</w:t>
+      </w:r>
+      <w:proofErr w:type="spellStart"/>
+      <w:r>
+        <w:rPr>
+          <w:lang w:val="fr-FR"/>
+        </w:rPr>
+        <w:t>actively</w:t>
       </w:r>
       <w:proofErr w:type="spellEnd"/>
       <w:r>
@@ -3053,73 +3083,62 @@
         <w:rPr>
           <w:lang w:val="fr-FR"/>
         </w:rPr>
-        <w:t>waterfall</w:t>
-      </w:r>
-      <w:proofErr w:type="spellEnd"/>
-      <w:r>
-        <w:rPr>
-          <w:lang w:val="fr-FR"/>
-        </w:rPr>
-        <w:t>"</w:t>
-      </w:r>
-    </w:p>
-    <w:p>
-      <w:pPr>
-        <w:rPr>
-          <w:lang w:val="fr-FR"/>
-        </w:rPr>
-      </w:pPr>
-      <w:r>
-        <w:rPr>
-          <w:lang w:val="fr-FR"/>
-        </w:rPr>
-        <w:t xml:space="preserve">Retour des réponses parfois en inversé, le serveur renvoie en premier la dernière demande </w:t>
-      </w:r>
-    </w:p>
-    <w:p>
-      <w:pPr>
-        <w:rPr>
-          <w:lang w:val="fr-FR"/>
-        </w:rPr>
-      </w:pPr>
-      <w:r>
-        <w:rPr>
-          <w:lang w:val="fr-FR"/>
-        </w:rPr>
-        <w:t xml:space="preserve">Priorité donnée par la hiérarchie du code ? Priorité mis en place, </w:t>
-      </w:r>
-    </w:p>
-    <w:p>
-      <w:pPr>
-        <w:rPr>
-          <w:lang w:val="fr-FR"/>
-        </w:rPr>
-      </w:pPr>
-      <w:r>
-        <w:rPr>
-          <w:lang w:val="fr-FR"/>
-        </w:rPr>
-        <w:t xml:space="preserve">Si on envoie 1 demande majeure et toute de suite une mineure puis une autre ..., le canal est surchargé (comme une entrée sortie de rame) et augmentation du risque d'envoyer n'importe quoi n'importe quand </w:t>
-      </w:r>
-    </w:p>
-    <w:p>
-      <w:pPr>
-        <w:rPr>
-          <w:lang w:val="fr-FR"/>
-        </w:rPr>
-      </w:pPr>
-      <w:r>
-        <w:rPr>
-          <w:lang w:val="fr-FR"/>
-        </w:rPr>
-        <w:t xml:space="preserve">Ce qui amène à différents comportements des navigateurs (différents 2step </w:t>
-      </w:r>
-      <w:proofErr w:type="spellStart"/>
-      <w:r>
-        <w:rPr>
-          <w:lang w:val="fr-FR"/>
-        </w:rPr>
-        <w:t>waterfall</w:t>
+        <w:t>delayed</w:t>
+      </w:r>
+      <w:proofErr w:type="spellEnd"/>
+      <w:r>
+        <w:rPr>
+          <w:lang w:val="fr-FR"/>
+        </w:rPr>
+        <w:t xml:space="preserve">) prioritise le html et retarde le JS </w:t>
+      </w:r>
+      <w:proofErr w:type="spellStart"/>
+      <w:r>
+        <w:rPr>
+          <w:lang w:val="fr-FR"/>
+        </w:rPr>
+        <w:t>async</w:t>
+      </w:r>
+      <w:proofErr w:type="spellEnd"/>
+      <w:r>
+        <w:rPr>
+          <w:lang w:val="fr-FR"/>
+        </w:rPr>
+        <w:t xml:space="preserve"> ou </w:t>
+      </w:r>
+      <w:proofErr w:type="spellStart"/>
+      <w:r>
+        <w:rPr>
+          <w:lang w:val="fr-FR"/>
+        </w:rPr>
+        <w:t>defer</w:t>
+      </w:r>
+      <w:proofErr w:type="spellEnd"/>
+      <w:r>
+        <w:rPr>
+          <w:lang w:val="fr-FR"/>
+        </w:rPr>
+        <w:t xml:space="preserve"> (explicitement demandé en différé) (photo) </w:t>
+      </w:r>
+    </w:p>
+    <w:p>
+      <w:pPr>
+        <w:rPr>
+          <w:lang w:val="fr-FR"/>
+        </w:rPr>
+      </w:pPr>
+      <w:r>
+        <w:rPr>
+          <w:lang w:val="fr-FR"/>
+        </w:rPr>
+        <w:t>La priorité n'est pas donnée par la hiérarchie mais par le type (</w:t>
+      </w:r>
+      <w:proofErr w:type="spellStart"/>
+      <w:r>
+        <w:rPr>
+          <w:lang w:val="fr-FR"/>
+        </w:rPr>
+        <w:t>IMG,JS,etc</w:t>
       </w:r>
       <w:proofErr w:type="spellEnd"/>
       <w:r>
@@ -3139,7 +3158,34 @@
         <w:rPr>
           <w:lang w:val="fr-FR"/>
         </w:rPr>
-        <w:t>Exemple : chrome (</w:t>
+        <w:t xml:space="preserve">Dans chrome le script est bloqué s'il est dans le </w:t>
+      </w:r>
+      <w:proofErr w:type="spellStart"/>
+      <w:r>
+        <w:rPr>
+          <w:lang w:val="fr-FR"/>
+        </w:rPr>
+        <w:t>head</w:t>
+      </w:r>
+      <w:proofErr w:type="spellEnd"/>
+      <w:r>
+        <w:rPr>
+          <w:lang w:val="fr-FR"/>
+        </w:rPr>
+        <w:t xml:space="preserve"> mais pas si il est dans le corps (tout est envoyé en même temps)</w:t>
+      </w:r>
+    </w:p>
+    <w:p>
+      <w:pPr>
+        <w:rPr>
+          <w:lang w:val="fr-FR"/>
+        </w:rPr>
+      </w:pPr>
+      <w:r>
+        <w:rPr>
+          <w:lang w:val="fr-FR"/>
+        </w:rPr>
+        <w:t>Safari ne bloque pas (</w:t>
       </w:r>
       <w:proofErr w:type="spellStart"/>
       <w:r>
@@ -3153,152 +3199,20 @@
         <w:rPr>
           <w:lang w:val="fr-FR"/>
         </w:rPr>
-        <w:t xml:space="preserve"> mode/</w:t>
-      </w:r>
-      <w:proofErr w:type="spellStart"/>
-      <w:r>
-        <w:rPr>
-          <w:lang w:val="fr-FR"/>
-        </w:rPr>
-        <w:t>actively</w:t>
-      </w:r>
-      <w:proofErr w:type="spellEnd"/>
-      <w:r>
-        <w:rPr>
-          <w:lang w:val="fr-FR"/>
-        </w:rPr>
-        <w:t xml:space="preserve"> </w:t>
-      </w:r>
-      <w:proofErr w:type="spellStart"/>
-      <w:r>
-        <w:rPr>
-          <w:lang w:val="fr-FR"/>
-        </w:rPr>
-        <w:t>delayed</w:t>
-      </w:r>
-      <w:proofErr w:type="spellEnd"/>
-      <w:r>
-        <w:rPr>
-          <w:lang w:val="fr-FR"/>
-        </w:rPr>
-        <w:t xml:space="preserve">) prioritise le html et retarde le JS </w:t>
-      </w:r>
-      <w:proofErr w:type="spellStart"/>
-      <w:r>
-        <w:rPr>
-          <w:lang w:val="fr-FR"/>
-        </w:rPr>
-        <w:t>async</w:t>
-      </w:r>
-      <w:proofErr w:type="spellEnd"/>
-      <w:r>
-        <w:rPr>
-          <w:lang w:val="fr-FR"/>
-        </w:rPr>
-        <w:t xml:space="preserve"> ou </w:t>
-      </w:r>
-      <w:proofErr w:type="spellStart"/>
-      <w:r>
-        <w:rPr>
-          <w:lang w:val="fr-FR"/>
-        </w:rPr>
-        <w:t>defer</w:t>
-      </w:r>
-      <w:proofErr w:type="spellEnd"/>
-      <w:r>
-        <w:rPr>
-          <w:lang w:val="fr-FR"/>
-        </w:rPr>
-        <w:t xml:space="preserve"> (explicitement demandé en différé) (photo) </w:t>
-      </w:r>
-    </w:p>
-    <w:p>
-      <w:pPr>
-        <w:rPr>
-          <w:lang w:val="fr-FR"/>
-        </w:rPr>
-      </w:pPr>
-      <w:r>
-        <w:rPr>
-          <w:lang w:val="fr-FR"/>
-        </w:rPr>
-        <w:t>La priorité n'est pas donnée par la hiérarchie mais par le type (</w:t>
-      </w:r>
-      <w:proofErr w:type="spellStart"/>
-      <w:proofErr w:type="gramStart"/>
-      <w:r>
-        <w:rPr>
-          <w:lang w:val="fr-FR"/>
-        </w:rPr>
-        <w:t>IMG,JS</w:t>
-      </w:r>
-      <w:proofErr w:type="gramEnd"/>
-      <w:r>
-        <w:rPr>
-          <w:lang w:val="fr-FR"/>
-        </w:rPr>
-        <w:t>,etc</w:t>
-      </w:r>
-      <w:proofErr w:type="spellEnd"/>
-      <w:r>
-        <w:rPr>
-          <w:lang w:val="fr-FR"/>
-        </w:rPr>
-        <w:t>)</w:t>
-      </w:r>
-    </w:p>
-    <w:p>
-      <w:pPr>
-        <w:rPr>
-          <w:lang w:val="fr-FR"/>
-        </w:rPr>
-      </w:pPr>
-      <w:r>
-        <w:rPr>
-          <w:lang w:val="fr-FR"/>
-        </w:rPr>
-        <w:t xml:space="preserve">Dans chrome le script est bloqué s'il est dans le </w:t>
-      </w:r>
-      <w:proofErr w:type="spellStart"/>
-      <w:r>
-        <w:rPr>
-          <w:lang w:val="fr-FR"/>
-        </w:rPr>
-        <w:t>head</w:t>
-      </w:r>
-      <w:proofErr w:type="spellEnd"/>
-      <w:r>
-        <w:rPr>
-          <w:lang w:val="fr-FR"/>
-        </w:rPr>
-        <w:t xml:space="preserve"> mais pas </w:t>
-      </w:r>
-      <w:proofErr w:type="gramStart"/>
-      <w:r>
-        <w:rPr>
-          <w:lang w:val="fr-FR"/>
-        </w:rPr>
-        <w:t>si il</w:t>
-      </w:r>
-      <w:proofErr w:type="gramEnd"/>
-      <w:r>
-        <w:rPr>
-          <w:lang w:val="fr-FR"/>
-        </w:rPr>
-        <w:t xml:space="preserve"> est dans le corps (tout est envoyé en même temps)</w:t>
-      </w:r>
-    </w:p>
-    <w:p>
-      <w:pPr>
-        <w:rPr>
-          <w:lang w:val="fr-FR"/>
-        </w:rPr>
-      </w:pPr>
-      <w:r>
-        <w:rPr>
-          <w:lang w:val="fr-FR"/>
-        </w:rPr>
-        <w:t>Safari ne bloque pas (</w:t>
+        <w:t xml:space="preserve"> mode) sur le script (mais le fait bien sur les images)</w:t>
+      </w:r>
+    </w:p>
+    <w:p>
+      <w:pPr>
+        <w:rPr>
+          <w:lang w:val="fr-FR"/>
+        </w:rPr>
+      </w:pPr>
+      <w:r>
+        <w:rPr>
+          <w:lang w:val="fr-FR"/>
+        </w:rPr>
+        <w:t xml:space="preserve">Mozilla n'a pas de </w:t>
       </w:r>
       <w:proofErr w:type="spellStart"/>
       <w:r>
@@ -3312,33 +3226,6 @@
         <w:rPr>
           <w:lang w:val="fr-FR"/>
         </w:rPr>
-        <w:t xml:space="preserve"> mode) sur le script (mais le fait bien sur les images)</w:t>
-      </w:r>
-    </w:p>
-    <w:p>
-      <w:pPr>
-        <w:rPr>
-          <w:lang w:val="fr-FR"/>
-        </w:rPr>
-      </w:pPr>
-      <w:r>
-        <w:rPr>
-          <w:lang w:val="fr-FR"/>
-        </w:rPr>
-        <w:t xml:space="preserve">Mozilla n'a pas de </w:t>
-      </w:r>
-      <w:proofErr w:type="spellStart"/>
-      <w:r>
-        <w:rPr>
-          <w:lang w:val="fr-FR"/>
-        </w:rPr>
-        <w:t>tight</w:t>
-      </w:r>
-      <w:proofErr w:type="spellEnd"/>
-      <w:r>
-        <w:rPr>
-          <w:lang w:val="fr-FR"/>
-        </w:rPr>
         <w:t xml:space="preserve"> mode tout est traité immédiatement (trusts the code, importance des best practices)</w:t>
       </w:r>
     </w:p>
@@ -3355,17 +3242,12 @@
         <w:t xml:space="preserve"> / </w:t>
       </w:r>
       <w:proofErr w:type="spellStart"/>
-      <w:proofErr w:type="gramStart"/>
       <w:r>
         <w:t>gérer</w:t>
       </w:r>
       <w:proofErr w:type="spellEnd"/>
       <w:r>
-        <w:t xml:space="preserve"> ?</w:t>
-      </w:r>
-      <w:proofErr w:type="gramEnd"/>
-      <w:r>
-        <w:t xml:space="preserve"> </w:t>
+        <w:t xml:space="preserve"> ? </w:t>
       </w:r>
     </w:p>
     <w:p>
@@ -3583,13 +3465,8 @@
     </w:p>
     <w:p>
       <w:r>
-        <w:t xml:space="preserve">How </w:t>
-      </w:r>
-      <w:proofErr w:type="gramStart"/>
-      <w:r>
-        <w:t>improve ?</w:t>
-      </w:r>
-      <w:proofErr w:type="gramEnd"/>
+        <w:t>How improve ?</w:t>
+      </w:r>
     </w:p>
     <w:p>
       <w:pPr>
@@ -3610,13 +3487,8 @@
         </w:numPr>
       </w:pPr>
       <w:r>
-        <w:t xml:space="preserve">Constant upgrade if tests </w:t>
-      </w:r>
-      <w:proofErr w:type="gramStart"/>
-      <w:r>
-        <w:t>ok</w:t>
-      </w:r>
-      <w:proofErr w:type="gramEnd"/>
+        <w:t>Constant upgrade if tests ok</w:t>
+      </w:r>
     </w:p>
     <w:p>
       <w:pPr>
@@ -3642,13 +3514,8 @@
     </w:p>
     <w:p>
       <w:r>
-        <w:t>testing: the pb lot of tests with failures, long time to process, how to improve</w:t>
-      </w:r>
-      <w:proofErr w:type="gramStart"/>
-      <w:r>
-        <w:t>? :</w:t>
-      </w:r>
-      <w:proofErr w:type="gramEnd"/>
+        <w:t>testing: the pb lot of tests with failures, long time to process, how to improve? :</w:t>
+      </w:r>
     </w:p>
     <w:p>
       <w:pPr>
@@ -4173,22 +4040,12 @@
         <w:t xml:space="preserve">More </w:t>
       </w:r>
       <w:proofErr w:type="spellStart"/>
-      <w:proofErr w:type="gramStart"/>
       <w:r>
         <w:t>non destructive</w:t>
       </w:r>
       <w:proofErr w:type="spellEnd"/>
-      <w:proofErr w:type="gramEnd"/>
-      <w:r>
-        <w:t xml:space="preserve"> </w:t>
-      </w:r>
-      <w:proofErr w:type="gramStart"/>
-      <w:r>
-        <w:t>editing :</w:t>
-      </w:r>
-      <w:proofErr w:type="gramEnd"/>
-      <w:r>
-        <w:t xml:space="preserve"> from blur to original for example </w:t>
+      <w:r>
+        <w:t xml:space="preserve"> editing : from blur to original for example </w:t>
       </w:r>
     </w:p>
     <w:p>
@@ -4222,21 +4079,7 @@
           <w:rPr>
             <w:rStyle w:val="Lienhypertexte"/>
           </w:rPr>
-          <w:t xml:space="preserve">FOSDEM 2025 - Room changeover &amp; Intro to the Public sector </w:t>
-        </w:r>
-        <w:proofErr w:type="gramStart"/>
-        <w:r>
-          <w:rPr>
-            <w:rStyle w:val="Lienhypertexte"/>
-          </w:rPr>
-          <w:t>Open Source</w:t>
-        </w:r>
-        <w:proofErr w:type="gramEnd"/>
-        <w:r>
-          <w:rPr>
-            <w:rStyle w:val="Lienhypertexte"/>
-          </w:rPr>
-          <w:t xml:space="preserve"> block</w:t>
+          <w:t>FOSDEM 2025 - Room changeover &amp; Intro to the Public sector Open Source block</w:t>
         </w:r>
         <w:bookmarkEnd w:id="13"/>
       </w:hyperlink>
@@ -4314,15 +4157,7 @@
         <w:t>p</w:t>
       </w:r>
       <w:r>
-        <w:t xml:space="preserve">rocess </w:t>
-      </w:r>
-      <w:proofErr w:type="gramStart"/>
-      <w:r>
-        <w:t>on</w:t>
-      </w:r>
-      <w:proofErr w:type="gramEnd"/>
-      <w:r>
-        <w:t xml:space="preserve"> sharing and working together </w:t>
+        <w:t xml:space="preserve">rocess on sharing and working together </w:t>
       </w:r>
     </w:p>
     <w:p>
@@ -4331,46 +4166,28 @@
       </w:r>
     </w:p>
     <w:p>
-      <w:pPr>
-        <w:rPr>
-          <w:lang w:val="de-DE"/>
-        </w:rPr>
-      </w:pPr>
       <w:hyperlink r:id="rId23" w:history="1">
         <w:r>
           <w:rPr>
             <w:rStyle w:val="Lienhypertexte"/>
-            <w:lang w:val="de-DE"/>
           </w:rPr>
           <w:t>https://lasuite.numerique.gouv.fr/</w:t>
         </w:r>
       </w:hyperlink>
       <w:r>
-        <w:rPr>
-          <w:lang w:val="de-DE"/>
-        </w:rPr>
         <w:t xml:space="preserve"> </w:t>
       </w:r>
     </w:p>
     <w:p>
-      <w:pPr>
-        <w:rPr>
-          <w:lang w:val="de-DE"/>
-        </w:rPr>
-      </w:pPr>
       <w:hyperlink r:id="rId24" w:history="1">
         <w:r>
           <w:rPr>
             <w:rStyle w:val="Lienhypertexte"/>
-            <w:lang w:val="de-DE"/>
           </w:rPr>
           <w:t>https://www.opendesk.eu/en</w:t>
         </w:r>
       </w:hyperlink>
       <w:r>
-        <w:rPr>
-          <w:lang w:val="de-DE"/>
-        </w:rPr>
         <w:t xml:space="preserve"> </w:t>
       </w:r>
     </w:p>
@@ -4527,21 +4344,7 @@
         <w:rPr>
           <w:lang w:val="fr-FR"/>
         </w:rPr>
-        <w:t xml:space="preserve"> un retour sur l'expérience de ces </w:t>
-      </w:r>
-      <w:proofErr w:type="gramStart"/>
-      <w:r>
-        <w:rPr>
-          <w:lang w:val="fr-FR"/>
-        </w:rPr>
-        <w:t>challenges</w:t>
-      </w:r>
-      <w:proofErr w:type="gramEnd"/>
-      <w:r>
-        <w:rPr>
-          <w:lang w:val="fr-FR"/>
-        </w:rPr>
-        <w:t xml:space="preserve"> A avec l'arrivée de NED le process de retour d'expérience pourrait se construire </w:t>
+        <w:t xml:space="preserve"> un retour sur l'expérience de ces challenges A avec l'arrivée de NED le process de retour d'expérience pourrait se construire </w:t>
       </w:r>
     </w:p>
     <w:p>
@@ -4554,15 +4357,7 @@
       </w:r>
       <w:proofErr w:type="spellEnd"/>
       <w:r>
-        <w:t xml:space="preserve"> it's not going to die A both OSS and partners to keep on </w:t>
-      </w:r>
-      <w:proofErr w:type="gramStart"/>
-      <w:r>
-        <w:t>going ,</w:t>
-      </w:r>
-      <w:proofErr w:type="gramEnd"/>
-      <w:r>
-        <w:t xml:space="preserve"> through cooperation, more implications nor only </w:t>
+        <w:t xml:space="preserve"> it's not going to die A both OSS and partners to keep on going , through cooperation, more implications nor only </w:t>
       </w:r>
       <w:proofErr w:type="spellStart"/>
       <w:r>
@@ -4601,26 +4396,13 @@
         <w:t>laduite</w:t>
       </w:r>
       <w:proofErr w:type="spellEnd"/>
-      <w:proofErr w:type="gramStart"/>
-      <w:r>
-        <w:t>) ?</w:t>
-      </w:r>
-      <w:proofErr w:type="gramEnd"/>
-      <w:r>
-        <w:t xml:space="preserve"> A first presentation leverage, prove by example that it will help a better co-working between gov, educate the colleagues in the parlement </w:t>
-      </w:r>
-    </w:p>
-    <w:p>
-      <w:r>
-        <w:t xml:space="preserve">Q how can we involve private </w:t>
-      </w:r>
-      <w:proofErr w:type="gramStart"/>
-      <w:r>
-        <w:t>sectors ?</w:t>
-      </w:r>
-      <w:proofErr w:type="gramEnd"/>
-      <w:r>
-        <w:t xml:space="preserve"> A </w:t>
+      <w:r>
+        <w:t xml:space="preserve">) ? A first presentation leverage, prove by example that it will help a better co-working between gov, educate the colleagues in the parlement </w:t>
+      </w:r>
+    </w:p>
+    <w:p>
+      <w:r>
+        <w:t xml:space="preserve">Q how can we involve private sectors ? A </w:t>
       </w:r>
       <w:proofErr w:type="spellStart"/>
       <w:r>
@@ -4636,36 +4418,12 @@
       </w:r>
       <w:proofErr w:type="spellEnd"/>
       <w:r>
-        <w:t xml:space="preserve"> work and their needs, because they want to work from </w:t>
-      </w:r>
-      <w:proofErr w:type="gramStart"/>
-      <w:r>
-        <w:t>now</w:t>
-      </w:r>
-      <w:proofErr w:type="gramEnd"/>
-      <w:r>
-        <w:t xml:space="preserve">, start with OSS because is accessible and usable </w:t>
-      </w:r>
-      <w:proofErr w:type="gramStart"/>
-      <w:r>
-        <w:t>already ,</w:t>
-      </w:r>
-      <w:proofErr w:type="gramEnd"/>
-      <w:r>
-        <w:t xml:space="preserve"> </w:t>
-      </w:r>
-    </w:p>
-    <w:p>
-      <w:r>
-        <w:t xml:space="preserve">Q OSS </w:t>
-      </w:r>
-      <w:proofErr w:type="gramStart"/>
-      <w:r>
-        <w:t>make</w:t>
-      </w:r>
-      <w:proofErr w:type="gramEnd"/>
-      <w:r>
-        <w:t xml:space="preserve"> private techno evolve so fast </w:t>
+        <w:t xml:space="preserve"> work and their needs, because they want to work from now, start with OSS because is accessible and usable already , </w:t>
+      </w:r>
+    </w:p>
+    <w:p>
+      <w:r>
+        <w:t xml:space="preserve">Q OSS make private techno evolve so fast </w:t>
       </w:r>
       <w:proofErr w:type="spellStart"/>
       <w:r>
@@ -4678,23 +4436,7 @@
     </w:p>
     <w:p>
       <w:r>
-        <w:t xml:space="preserve">Communication </w:t>
-      </w:r>
-      <w:proofErr w:type="gramStart"/>
-      <w:r>
-        <w:t>issue</w:t>
-      </w:r>
-      <w:proofErr w:type="gramEnd"/>
-      <w:r>
-        <w:t xml:space="preserve">, education </w:t>
-      </w:r>
-      <w:proofErr w:type="gramStart"/>
-      <w:r>
-        <w:t>issue ,</w:t>
-      </w:r>
-      <w:proofErr w:type="gramEnd"/>
-      <w:r>
-        <w:t xml:space="preserve"> need to improve </w:t>
+        <w:t xml:space="preserve">Communication issue, education issue , need to improve </w:t>
       </w:r>
     </w:p>
     <w:p/>
@@ -4756,13 +4498,8 @@
       </w:r>
     </w:p>
     <w:p>
-      <w:proofErr w:type="gramStart"/>
-      <w:r>
-        <w:t>Why ?</w:t>
-      </w:r>
-      <w:proofErr w:type="gramEnd"/>
-      <w:r>
-        <w:t xml:space="preserve"> Because now we use ID like Google, apple and so, not European ID, we don't know where the data go</w:t>
+      <w:r>
+        <w:t>Why ? Because now we use ID like Google, apple and so, not European ID, we don't know where the data go</w:t>
       </w:r>
     </w:p>
     <w:p/>
@@ -4776,21 +4513,7 @@
           <w:rPr>
             <w:rStyle w:val="Lienhypertexte"/>
           </w:rPr>
-          <w:t xml:space="preserve">FOSDEM 2025 - Accelerating Digital Transformation in Europe: The Role of Digital Public Goods and </w:t>
-        </w:r>
-        <w:proofErr w:type="gramStart"/>
-        <w:r>
-          <w:rPr>
-            <w:rStyle w:val="Lienhypertexte"/>
-          </w:rPr>
-          <w:t>Open Source</w:t>
-        </w:r>
-        <w:proofErr w:type="gramEnd"/>
-        <w:r>
-          <w:rPr>
-            <w:rStyle w:val="Lienhypertexte"/>
-          </w:rPr>
-          <w:t xml:space="preserve"> Collaboration</w:t>
+          <w:t>FOSDEM 2025 - Accelerating Digital Transformation in Europe: The Role of Digital Public Goods and Open Source Collaboration</w:t>
         </w:r>
         <w:bookmarkEnd w:id="17"/>
       </w:hyperlink>
@@ -4910,21 +4633,7 @@
           <w:rPr>
             <w:rStyle w:val="Lienhypertexte"/>
           </w:rPr>
-          <w:t xml:space="preserve">FOSDEM 2025 - How is Development and Collaboration Done in Public Sector </w:t>
-        </w:r>
-        <w:proofErr w:type="gramStart"/>
-        <w:r>
-          <w:rPr>
-            <w:rStyle w:val="Lienhypertexte"/>
-          </w:rPr>
-          <w:t>Open Source</w:t>
-        </w:r>
-        <w:proofErr w:type="gramEnd"/>
-        <w:r>
-          <w:rPr>
-            <w:rStyle w:val="Lienhypertexte"/>
-          </w:rPr>
-          <w:t xml:space="preserve"> Software Projects? Insights from Six Mature Case Studies</w:t>
+          <w:t>FOSDEM 2025 - How is Development and Collaboration Done in Public Sector Open Source Software Projects? Insights from Six Mature Case Studies</w:t>
         </w:r>
         <w:bookmarkEnd w:id="19"/>
       </w:hyperlink>
@@ -5038,28 +4747,12 @@
     </w:p>
     <w:p>
       <w:r>
-        <w:t xml:space="preserve">Users </w:t>
-      </w:r>
-      <w:proofErr w:type="gramStart"/>
-      <w:r>
-        <w:t>scope :</w:t>
-      </w:r>
-      <w:proofErr w:type="gramEnd"/>
-      <w:r>
-        <w:t xml:space="preserve"> first limited for then much wider</w:t>
-      </w:r>
-    </w:p>
-    <w:p>
-      <w:r>
-        <w:t xml:space="preserve">Improve: public involvement, </w:t>
-      </w:r>
-      <w:proofErr w:type="gramStart"/>
-      <w:r>
-        <w:t>growing ,</w:t>
-      </w:r>
-      <w:proofErr w:type="gramEnd"/>
-      <w:r>
-        <w:t xml:space="preserve"> transparency </w:t>
+        <w:t>Users scope : first limited for then much wider</w:t>
+      </w:r>
+    </w:p>
+    <w:p>
+      <w:r>
+        <w:t xml:space="preserve">Improve: public involvement, growing , transparency </w:t>
       </w:r>
     </w:p>
     <w:p/>
@@ -5073,21 +4766,7 @@
           <w:rPr>
             <w:rStyle w:val="Lienhypertexte"/>
           </w:rPr>
-          <w:t xml:space="preserve">FOSDEM 2025 - OSOR Handbook on </w:t>
-        </w:r>
-        <w:proofErr w:type="gramStart"/>
-        <w:r>
-          <w:rPr>
-            <w:rStyle w:val="Lienhypertexte"/>
-          </w:rPr>
-          <w:t>Open Source</w:t>
-        </w:r>
-        <w:proofErr w:type="gramEnd"/>
-        <w:r>
-          <w:rPr>
-            <w:rStyle w:val="Lienhypertexte"/>
-          </w:rPr>
-          <w:t xml:space="preserve"> Software in Public Administration</w:t>
+          <w:t>FOSDEM 2025 - OSOR Handbook on Open Source Software in Public Administration</w:t>
         </w:r>
         <w:bookmarkEnd w:id="20"/>
       </w:hyperlink>
@@ -5124,15 +4803,7 @@
     </w:p>
     <w:p>
       <w:r>
-        <w:t xml:space="preserve">Sharing into </w:t>
-      </w:r>
-      <w:proofErr w:type="gramStart"/>
-      <w:r>
-        <w:t>public</w:t>
-      </w:r>
-      <w:proofErr w:type="gramEnd"/>
-      <w:r>
-        <w:t xml:space="preserve"> sector </w:t>
+        <w:t xml:space="preserve">Sharing into public sector </w:t>
       </w:r>
     </w:p>
     <w:p>
@@ -5198,21 +4869,7 @@
           <w:rPr>
             <w:rStyle w:val="Lienhypertexte"/>
           </w:rPr>
-          <w:t xml:space="preserve">: </w:t>
-        </w:r>
-        <w:proofErr w:type="gramStart"/>
-        <w:r>
-          <w:rPr>
-            <w:rStyle w:val="Lienhypertexte"/>
-          </w:rPr>
-          <w:t>the</w:t>
-        </w:r>
-        <w:proofErr w:type="gramEnd"/>
-        <w:r>
-          <w:rPr>
-            <w:rStyle w:val="Lienhypertexte"/>
-          </w:rPr>
-          <w:t xml:space="preserve"> French government sovereign cloud</w:t>
+          <w:t>: the French government sovereign cloud</w:t>
         </w:r>
         <w:bookmarkEnd w:id="21"/>
       </w:hyperlink>
@@ -5412,15 +5069,7 @@
     </w:p>
     <w:p>
       <w:r>
-        <w:t xml:space="preserve">Currently Dataset for training </w:t>
-      </w:r>
-      <w:proofErr w:type="gramStart"/>
-      <w:r>
-        <w:t>are</w:t>
-      </w:r>
-      <w:proofErr w:type="gramEnd"/>
-      <w:r>
-        <w:t xml:space="preserve"> no more released</w:t>
+        <w:t>Currently Dataset for training are no more released</w:t>
       </w:r>
     </w:p>
     <w:p>
@@ -5437,11 +5086,9 @@
       <w:r>
         <w:t xml:space="preserve">Even public domain content </w:t>
       </w:r>
-      <w:proofErr w:type="gramStart"/>
-      <w:r>
-        <w:t>are</w:t>
-      </w:r>
-      <w:proofErr w:type="gramEnd"/>
+      <w:r>
+        <w:t>is</w:t>
+      </w:r>
       <w:r>
         <w:t xml:space="preserve"> not always easily </w:t>
       </w:r>
@@ -5556,13 +5203,11 @@
       </w:r>
     </w:p>
     <w:p>
-      <w:proofErr w:type="gramStart"/>
-      <w:r>
-        <w:t>bergamot</w:t>
-      </w:r>
-      <w:proofErr w:type="gramEnd"/>
-      <w:r>
-        <w:t xml:space="preserve"> won't be enough </w:t>
+      <w:r>
+        <w:t>B</w:t>
+      </w:r>
+      <w:r>
+        <w:t xml:space="preserve">ergamot won't be enough </w:t>
       </w:r>
     </w:p>
     <w:p>
@@ -5630,18 +5275,11 @@
     </w:p>
     <w:p>
       <w:r>
-        <w:t xml:space="preserve">Capture crashes happening on end </w:t>
-      </w:r>
-      <w:proofErr w:type="gramStart"/>
-      <w:r>
-        <w:t xml:space="preserve">users with </w:t>
-      </w:r>
-      <w:proofErr w:type="spellStart"/>
-      <w:r>
-        <w:t>ou</w:t>
-      </w:r>
-      <w:proofErr w:type="spellEnd"/>
-      <w:proofErr w:type="gramEnd"/>
+        <w:t>Capture crashes happening on end users with o</w:t>
+      </w:r>
+      <w:r>
+        <w:t>r</w:t>
+      </w:r>
       <w:r>
         <w:t xml:space="preserve"> without the users explicit the crash report sending </w:t>
       </w:r>
@@ -5650,37 +5288,17 @@
       <w:r>
         <w:t xml:space="preserve">What </w:t>
       </w:r>
-      <w:proofErr w:type="gramStart"/>
-      <w:r>
-        <w:t>happens ?</w:t>
-      </w:r>
-      <w:proofErr w:type="gramEnd"/>
-      <w:r>
-        <w:t xml:space="preserve"> Immediate reload can be done and so invisible crash for the end </w:t>
-      </w:r>
-      <w:proofErr w:type="gramStart"/>
-      <w:r>
-        <w:t>user ,</w:t>
-      </w:r>
-      <w:proofErr w:type="gramEnd"/>
-      <w:r>
-        <w:t xml:space="preserve"> prompt them to send </w:t>
-      </w:r>
-      <w:proofErr w:type="gramStart"/>
-      <w:r>
-        <w:t>report ?</w:t>
-      </w:r>
-      <w:proofErr w:type="gramEnd"/>
-      <w:r>
-        <w:t xml:space="preserve"> Create confusion </w:t>
-      </w:r>
-    </w:p>
-    <w:p>
-      <w:proofErr w:type="gramStart"/>
-      <w:r>
-        <w:t>Telemetry ?</w:t>
-      </w:r>
-      <w:proofErr w:type="gramEnd"/>
+      <w:r>
+        <w:t>happens?</w:t>
+      </w:r>
+      <w:r>
+        <w:t xml:space="preserve"> Immediate reload can be done and so invisible crash for the end user, prompt them to send report? Create confusion </w:t>
+      </w:r>
+    </w:p>
+    <w:p>
+      <w:r>
+        <w:t>Telemetry?</w:t>
+      </w:r>
     </w:p>
     <w:p/>
     <w:p>
@@ -5717,19 +5335,12 @@
       <w:r>
         <w:t xml:space="preserve">Sign + Magnitude 3 Precision (fraction in magnitude)14 +3.14 (short </w:t>
       </w:r>
-      <w:proofErr w:type="spellStart"/>
-      <w:r>
-        <w:t>omnimious</w:t>
-      </w:r>
-      <w:proofErr w:type="spellEnd"/>
-      <w:r>
-        <w:t xml:space="preserve"> short </w:t>
-      </w:r>
-      <w:proofErr w:type="gramStart"/>
-      <w:r>
-        <w:t>explanation )</w:t>
-      </w:r>
-      <w:proofErr w:type="gramEnd"/>
+      <w:r>
+        <w:t>ominous</w:t>
+      </w:r>
+      <w:r>
+        <w:t xml:space="preserve"> short explanation)</w:t>
+      </w:r>
     </w:p>
     <w:p>
       <w:r>
@@ -5738,26 +5349,13 @@
     </w:p>
     <w:p>
       <w:r>
-        <w:t xml:space="preserve">Fixed </w:t>
-      </w:r>
-      <w:proofErr w:type="gramStart"/>
-      <w:r>
-        <w:t>point</w:t>
-      </w:r>
-      <w:proofErr w:type="gramEnd"/>
-      <w:r>
-        <w:t>:</w:t>
-      </w:r>
-    </w:p>
-    <w:p>
-      <w:r>
-        <w:t xml:space="preserve">Base 10 </w:t>
-      </w:r>
-      <w:proofErr w:type="gramStart"/>
-      <w:r>
-        <w:t>how ?</w:t>
-      </w:r>
-      <w:proofErr w:type="gramEnd"/>
+        <w:t>Fixed point:</w:t>
+      </w:r>
+    </w:p>
+    <w:p>
+      <w:r>
+        <w:t>Base 10 how ?</w:t>
+      </w:r>
     </w:p>
     <w:p>
       <w:r>
@@ -5819,21 +5417,8 @@
     </w:p>
     <w:p>
       <w:r>
-        <w:t xml:space="preserve">TF32 </w:t>
-      </w:r>
-      <w:proofErr w:type="gramStart"/>
-      <w:r>
-        <w:t>combine</w:t>
-      </w:r>
-      <w:proofErr w:type="gramEnd"/>
-      <w:r>
-        <w:t xml:space="preserve"> BF and </w:t>
-      </w:r>
-      <w:proofErr w:type="gramStart"/>
-      <w:r>
-        <w:t>FP ?</w:t>
-      </w:r>
-      <w:proofErr w:type="gramEnd"/>
+        <w:t>TF32 combine BF and FP ?</w:t>
+      </w:r>
     </w:p>
     <w:p/>
     <w:p/>

</xml_diff>